<commit_message>
sync remote with local changes
</commit_message>
<xml_diff>
--- a/output.docx
+++ b/output.docx
@@ -26,12 +26,14 @@
       <w:docGrid w:linePitch="360"/>
     </w:sectPr>
     <w:p>
+      <w:r>
+        <w:t>Bilancio di Sostenibilità 2024 body { font-family: Arial, sans-serif; margin: 20px; color: #333; } h1, h2, h3 { color: #0056b3; } p { line-height: 1.5; } table { border-collapse: collapse; width: 100%; margin: 20px 0; } table, th, td { border: 1px solid #ddd; } th, td { padding: 8px; text-align: left; } th { background-color: #f4f4f4; } .highlight { background-color: #eaf4ff; } Bilancio di Sostenibilità</w:t>
+      </w:r>
+    </w:p>
+    <w:p>
       <w:pPr>
         <w:pStyle w:val="Heading1"/>
       </w:pPr>
-      <w:r>
-        <w:t>Bilancio di Sostenibilità</w:t>
-      </w:r>
     </w:p>
     <w:p>
       <w:pPr>

</xml_diff>